<commit_message>
One more day to go
</commit_message>
<xml_diff>
--- a/Documentation/User Manual.docx
+++ b/Documentation/User Manual.docx
@@ -2,21 +2,995 @@
 <file path=word/document.xml><?xml version="1.0" encoding="utf-8"?>
 <w:document xmlns:wpc="http://schemas.microsoft.com/office/word/2010/wordprocessingCanvas" xmlns:cx="http://schemas.microsoft.com/office/drawing/2014/chartex" xmlns:cx1="http://schemas.microsoft.com/office/drawing/2015/9/8/chartex" xmlns:cx2="http://schemas.microsoft.com/office/drawing/2015/10/21/chartex" xmlns:cx3="http://schemas.microsoft.com/office/drawing/2016/5/9/chartex" xmlns:cx4="http://schemas.microsoft.com/office/drawing/2016/5/10/chartex" xmlns:cx5="http://schemas.microsoft.com/office/drawing/2016/5/11/chartex" xmlns:cx6="http://schemas.microsoft.com/office/drawing/2016/5/12/chartex" xmlns:cx7="http://schemas.microsoft.com/office/drawing/2016/5/13/chartex" xmlns:cx8="http://schemas.microsoft.com/office/drawing/2016/5/14/chartex" xmlns:mc="http://schemas.openxmlformats.org/markup-compatibility/2006" xmlns:aink="http://schemas.microsoft.com/office/drawing/2016/ink" xmlns:am3d="http://schemas.microsoft.com/office/drawing/2017/model3d" xmlns:o="urn:schemas-microsoft-com:office:office" xmlns:r="http://schemas.openxmlformats.org/officeDocument/2006/relationships" xmlns:m="http://schemas.openxmlformats.org/officeDocument/2006/math" xmlns:v="urn:schemas-microsoft-com:vml" xmlns:wp14="http://schemas.microsoft.com/office/word/2010/wordprocessingDrawing" xmlns:wp="http://schemas.openxmlformats.org/drawingml/2006/wordprocessingDrawing" xmlns:w10="urn:schemas-microsoft-com:office:word" xmlns:w="http://schemas.openxmlformats.org/wordprocessingml/2006/main" xmlns:w14="http://schemas.microsoft.com/office/word/2010/wordml" xmlns:w15="http://schemas.microsoft.com/office/word/2012/wordml" xmlns:w16cex="http://schemas.microsoft.com/office/word/2018/wordml/cex" xmlns:w16cid="http://schemas.microsoft.com/office/word/2016/wordml/cid" xmlns:w16="http://schemas.microsoft.com/office/word/2018/wordml" xmlns:w16sdtdh="http://schemas.microsoft.com/office/word/2020/wordml/sdtdatahash" xmlns:w16se="http://schemas.microsoft.com/office/word/2015/wordml/symex" xmlns:wpg="http://schemas.microsoft.com/office/word/2010/wordprocessingGroup" xmlns:wpi="http://schemas.microsoft.com/office/word/2010/wordprocessingInk" xmlns:wne="http://schemas.microsoft.com/office/word/2006/wordml" xmlns:wps="http://schemas.microsoft.com/office/word/2010/wordprocessingShape" mc:Ignorable="w14 w15 w16se w16cid w16 w16cex w16sdtdh wp14">
   <w:body>
+    <w:sdt>
+      <w:sdtPr>
+        <w:id w:val="-210029415"/>
+        <w:docPartObj>
+          <w:docPartGallery w:val="Table of Contents"/>
+          <w:docPartUnique/>
+        </w:docPartObj>
+      </w:sdtPr>
+      <w:sdtEndPr>
+        <w:rPr>
+          <w:b/>
+          <w:bCs/>
+          <w:caps w:val="0"/>
+          <w:noProof/>
+          <w:color w:val="auto"/>
+          <w:spacing w:val="0"/>
+          <w:sz w:val="20"/>
+          <w:szCs w:val="20"/>
+        </w:rPr>
+      </w:sdtEndPr>
+      <w:sdtContent>
+        <w:p>
+          <w:pPr>
+            <w:pStyle w:val="TOCHeading"/>
+          </w:pPr>
+          <w:r>
+            <w:t>Contents</w:t>
+          </w:r>
+        </w:p>
+        <w:p>
+          <w:pPr>
+            <w:pStyle w:val="TOC1"/>
+            <w:tabs>
+              <w:tab w:val="right" w:leader="dot" w:pos="9016"/>
+            </w:tabs>
+            <w:rPr>
+              <w:noProof/>
+              <w:sz w:val="22"/>
+              <w:szCs w:val="22"/>
+            </w:rPr>
+          </w:pPr>
+          <w:r>
+            <w:fldChar w:fldCharType="begin"/>
+          </w:r>
+          <w:r>
+            <w:instrText xml:space="preserve"> TOC \o "1-2" \h \z \u </w:instrText>
+          </w:r>
+          <w:r>
+            <w:fldChar w:fldCharType="separate"/>
+          </w:r>
+          <w:hyperlink w:anchor="_Toc170845350" w:history="1">
+            <w:r>
+              <w:rPr>
+                <w:rStyle w:val="Hyperlink"/>
+                <w:noProof/>
+              </w:rPr>
+              <w:t>System Requirements</w:t>
+            </w:r>
+            <w:r>
+              <w:rPr>
+                <w:noProof/>
+                <w:webHidden/>
+              </w:rPr>
+              <w:tab/>
+            </w:r>
+            <w:r>
+              <w:rPr>
+                <w:noProof/>
+                <w:webHidden/>
+              </w:rPr>
+              <w:fldChar w:fldCharType="begin"/>
+            </w:r>
+            <w:r>
+              <w:rPr>
+                <w:noProof/>
+                <w:webHidden/>
+              </w:rPr>
+              <w:instrText xml:space="preserve"> PAGEREF _Toc170845350 \h </w:instrText>
+            </w:r>
+            <w:r>
+              <w:rPr>
+                <w:noProof/>
+                <w:webHidden/>
+              </w:rPr>
+            </w:r>
+            <w:r>
+              <w:rPr>
+                <w:noProof/>
+                <w:webHidden/>
+              </w:rPr>
+              <w:fldChar w:fldCharType="separate"/>
+            </w:r>
+            <w:r>
+              <w:rPr>
+                <w:noProof/>
+                <w:webHidden/>
+              </w:rPr>
+              <w:t>2</w:t>
+            </w:r>
+            <w:r>
+              <w:rPr>
+                <w:noProof/>
+                <w:webHidden/>
+              </w:rPr>
+              <w:fldChar w:fldCharType="end"/>
+            </w:r>
+          </w:hyperlink>
+        </w:p>
+        <w:p>
+          <w:pPr>
+            <w:pStyle w:val="TOC2"/>
+            <w:tabs>
+              <w:tab w:val="right" w:leader="dot" w:pos="9016"/>
+            </w:tabs>
+            <w:rPr>
+              <w:noProof/>
+              <w:sz w:val="22"/>
+              <w:szCs w:val="22"/>
+            </w:rPr>
+          </w:pPr>
+          <w:hyperlink w:anchor="_Toc170845351" w:history="1">
+            <w:r>
+              <w:rPr>
+                <w:rStyle w:val="Hyperlink"/>
+                <w:noProof/>
+              </w:rPr>
+              <w:t>Windows, Mac, Linux</w:t>
+            </w:r>
+            <w:r>
+              <w:rPr>
+                <w:noProof/>
+                <w:webHidden/>
+              </w:rPr>
+              <w:tab/>
+            </w:r>
+            <w:r>
+              <w:rPr>
+                <w:noProof/>
+                <w:webHidden/>
+              </w:rPr>
+              <w:fldChar w:fldCharType="begin"/>
+            </w:r>
+            <w:r>
+              <w:rPr>
+                <w:noProof/>
+                <w:webHidden/>
+              </w:rPr>
+              <w:instrText xml:space="preserve"> PAGEREF _Toc170845351 \h </w:instrText>
+            </w:r>
+            <w:r>
+              <w:rPr>
+                <w:noProof/>
+                <w:webHidden/>
+              </w:rPr>
+            </w:r>
+            <w:r>
+              <w:rPr>
+                <w:noProof/>
+                <w:webHidden/>
+              </w:rPr>
+              <w:fldChar w:fldCharType="separate"/>
+            </w:r>
+            <w:r>
+              <w:rPr>
+                <w:noProof/>
+                <w:webHidden/>
+              </w:rPr>
+              <w:t>2</w:t>
+            </w:r>
+            <w:r>
+              <w:rPr>
+                <w:noProof/>
+                <w:webHidden/>
+              </w:rPr>
+              <w:fldChar w:fldCharType="end"/>
+            </w:r>
+          </w:hyperlink>
+        </w:p>
+        <w:p>
+          <w:pPr>
+            <w:pStyle w:val="TOC2"/>
+            <w:tabs>
+              <w:tab w:val="right" w:leader="dot" w:pos="9016"/>
+            </w:tabs>
+            <w:rPr>
+              <w:noProof/>
+              <w:sz w:val="22"/>
+              <w:szCs w:val="22"/>
+            </w:rPr>
+          </w:pPr>
+          <w:hyperlink w:anchor="_Toc170845352" w:history="1">
+            <w:r>
+              <w:rPr>
+                <w:rStyle w:val="Hyperlink"/>
+                <w:noProof/>
+              </w:rPr>
+              <w:t>Browsers</w:t>
+            </w:r>
+            <w:r>
+              <w:rPr>
+                <w:noProof/>
+                <w:webHidden/>
+              </w:rPr>
+              <w:tab/>
+            </w:r>
+            <w:r>
+              <w:rPr>
+                <w:noProof/>
+                <w:webHidden/>
+              </w:rPr>
+              <w:fldChar w:fldCharType="begin"/>
+            </w:r>
+            <w:r>
+              <w:rPr>
+                <w:noProof/>
+                <w:webHidden/>
+              </w:rPr>
+              <w:instrText xml:space="preserve"> PAGEREF _Toc170845352 \h </w:instrText>
+            </w:r>
+            <w:r>
+              <w:rPr>
+                <w:noProof/>
+                <w:webHidden/>
+              </w:rPr>
+            </w:r>
+            <w:r>
+              <w:rPr>
+                <w:noProof/>
+                <w:webHidden/>
+              </w:rPr>
+              <w:fldChar w:fldCharType="separate"/>
+            </w:r>
+            <w:r>
+              <w:rPr>
+                <w:noProof/>
+                <w:webHidden/>
+              </w:rPr>
+              <w:t>2</w:t>
+            </w:r>
+            <w:r>
+              <w:rPr>
+                <w:noProof/>
+                <w:webHidden/>
+              </w:rPr>
+              <w:fldChar w:fldCharType="end"/>
+            </w:r>
+          </w:hyperlink>
+        </w:p>
+        <w:p>
+          <w:pPr>
+            <w:pStyle w:val="TOC1"/>
+            <w:tabs>
+              <w:tab w:val="right" w:leader="dot" w:pos="9016"/>
+            </w:tabs>
+            <w:rPr>
+              <w:noProof/>
+              <w:sz w:val="22"/>
+              <w:szCs w:val="22"/>
+            </w:rPr>
+          </w:pPr>
+          <w:hyperlink w:anchor="_Toc170845353" w:history="1">
+            <w:r>
+              <w:rPr>
+                <w:rStyle w:val="Hyperlink"/>
+                <w:noProof/>
+              </w:rPr>
+              <w:t>Installation</w:t>
+            </w:r>
+            <w:r>
+              <w:rPr>
+                <w:noProof/>
+                <w:webHidden/>
+              </w:rPr>
+              <w:tab/>
+            </w:r>
+            <w:r>
+              <w:rPr>
+                <w:noProof/>
+                <w:webHidden/>
+              </w:rPr>
+              <w:fldChar w:fldCharType="begin"/>
+            </w:r>
+            <w:r>
+              <w:rPr>
+                <w:noProof/>
+                <w:webHidden/>
+              </w:rPr>
+              <w:instrText xml:space="preserve"> PAGEREF _Toc170845353 \h </w:instrText>
+            </w:r>
+            <w:r>
+              <w:rPr>
+                <w:noProof/>
+                <w:webHidden/>
+              </w:rPr>
+            </w:r>
+            <w:r>
+              <w:rPr>
+                <w:noProof/>
+                <w:webHidden/>
+              </w:rPr>
+              <w:fldChar w:fldCharType="separate"/>
+            </w:r>
+            <w:r>
+              <w:rPr>
+                <w:noProof/>
+                <w:webHidden/>
+              </w:rPr>
+              <w:t>2</w:t>
+            </w:r>
+            <w:r>
+              <w:rPr>
+                <w:noProof/>
+                <w:webHidden/>
+              </w:rPr>
+              <w:fldChar w:fldCharType="end"/>
+            </w:r>
+          </w:hyperlink>
+        </w:p>
+        <w:p>
+          <w:pPr>
+            <w:pStyle w:val="TOC2"/>
+            <w:tabs>
+              <w:tab w:val="right" w:leader="dot" w:pos="9016"/>
+            </w:tabs>
+            <w:rPr>
+              <w:noProof/>
+              <w:sz w:val="22"/>
+              <w:szCs w:val="22"/>
+            </w:rPr>
+          </w:pPr>
+          <w:hyperlink w:anchor="_Toc170845354" w:history="1">
+            <w:r>
+              <w:rPr>
+                <w:rStyle w:val="Hyperlink"/>
+                <w:noProof/>
+              </w:rPr>
+              <w:t>Setting up the screen</w:t>
+            </w:r>
+            <w:r>
+              <w:rPr>
+                <w:noProof/>
+                <w:webHidden/>
+              </w:rPr>
+              <w:tab/>
+            </w:r>
+            <w:r>
+              <w:rPr>
+                <w:noProof/>
+                <w:webHidden/>
+              </w:rPr>
+              <w:fldChar w:fldCharType="begin"/>
+            </w:r>
+            <w:r>
+              <w:rPr>
+                <w:noProof/>
+                <w:webHidden/>
+              </w:rPr>
+              <w:instrText xml:space="preserve"> PAGEREF _Toc170845354 \h </w:instrText>
+            </w:r>
+            <w:r>
+              <w:rPr>
+                <w:noProof/>
+                <w:webHidden/>
+              </w:rPr>
+            </w:r>
+            <w:r>
+              <w:rPr>
+                <w:noProof/>
+                <w:webHidden/>
+              </w:rPr>
+              <w:fldChar w:fldCharType="separate"/>
+            </w:r>
+            <w:r>
+              <w:rPr>
+                <w:noProof/>
+                <w:webHidden/>
+              </w:rPr>
+              <w:t>3</w:t>
+            </w:r>
+            <w:r>
+              <w:rPr>
+                <w:noProof/>
+                <w:webHidden/>
+              </w:rPr>
+              <w:fldChar w:fldCharType="end"/>
+            </w:r>
+          </w:hyperlink>
+        </w:p>
+        <w:p>
+          <w:pPr>
+            <w:pStyle w:val="TOC1"/>
+            <w:tabs>
+              <w:tab w:val="right" w:leader="dot" w:pos="9016"/>
+            </w:tabs>
+            <w:rPr>
+              <w:noProof/>
+              <w:sz w:val="22"/>
+              <w:szCs w:val="22"/>
+            </w:rPr>
+          </w:pPr>
+          <w:hyperlink w:anchor="_Toc170845355" w:history="1">
+            <w:r>
+              <w:rPr>
+                <w:rStyle w:val="Hyperlink"/>
+                <w:noProof/>
+              </w:rPr>
+              <w:t>Gameplay Instructions</w:t>
+            </w:r>
+            <w:r>
+              <w:rPr>
+                <w:noProof/>
+                <w:webHidden/>
+              </w:rPr>
+              <w:tab/>
+            </w:r>
+            <w:r>
+              <w:rPr>
+                <w:noProof/>
+                <w:webHidden/>
+              </w:rPr>
+              <w:fldChar w:fldCharType="begin"/>
+            </w:r>
+            <w:r>
+              <w:rPr>
+                <w:noProof/>
+                <w:webHidden/>
+              </w:rPr>
+              <w:instrText xml:space="preserve"> PAGEREF _Toc170845355 \h </w:instrText>
+            </w:r>
+            <w:r>
+              <w:rPr>
+                <w:noProof/>
+                <w:webHidden/>
+              </w:rPr>
+            </w:r>
+            <w:r>
+              <w:rPr>
+                <w:noProof/>
+                <w:webHidden/>
+              </w:rPr>
+              <w:fldChar w:fldCharType="separate"/>
+            </w:r>
+            <w:r>
+              <w:rPr>
+                <w:noProof/>
+                <w:webHidden/>
+              </w:rPr>
+              <w:t>3</w:t>
+            </w:r>
+            <w:r>
+              <w:rPr>
+                <w:noProof/>
+                <w:webHidden/>
+              </w:rPr>
+              <w:fldChar w:fldCharType="end"/>
+            </w:r>
+          </w:hyperlink>
+        </w:p>
+        <w:p>
+          <w:pPr>
+            <w:pStyle w:val="TOC2"/>
+            <w:tabs>
+              <w:tab w:val="right" w:leader="dot" w:pos="9016"/>
+            </w:tabs>
+            <w:rPr>
+              <w:noProof/>
+              <w:sz w:val="22"/>
+              <w:szCs w:val="22"/>
+            </w:rPr>
+          </w:pPr>
+          <w:hyperlink w:anchor="_Toc170845356" w:history="1">
+            <w:r>
+              <w:rPr>
+                <w:rStyle w:val="Hyperlink"/>
+                <w:noProof/>
+              </w:rPr>
+              <w:t>Menu</w:t>
+            </w:r>
+            <w:r>
+              <w:rPr>
+                <w:noProof/>
+                <w:webHidden/>
+              </w:rPr>
+              <w:tab/>
+            </w:r>
+            <w:r>
+              <w:rPr>
+                <w:noProof/>
+                <w:webHidden/>
+              </w:rPr>
+              <w:fldChar w:fldCharType="begin"/>
+            </w:r>
+            <w:r>
+              <w:rPr>
+                <w:noProof/>
+                <w:webHidden/>
+              </w:rPr>
+              <w:instrText xml:space="preserve"> PAGEREF _Toc170845356 \h </w:instrText>
+            </w:r>
+            <w:r>
+              <w:rPr>
+                <w:noProof/>
+                <w:webHidden/>
+              </w:rPr>
+            </w:r>
+            <w:r>
+              <w:rPr>
+                <w:noProof/>
+                <w:webHidden/>
+              </w:rPr>
+              <w:fldChar w:fldCharType="separate"/>
+            </w:r>
+            <w:r>
+              <w:rPr>
+                <w:noProof/>
+                <w:webHidden/>
+              </w:rPr>
+              <w:t>3</w:t>
+            </w:r>
+            <w:r>
+              <w:rPr>
+                <w:noProof/>
+                <w:webHidden/>
+              </w:rPr>
+              <w:fldChar w:fldCharType="end"/>
+            </w:r>
+          </w:hyperlink>
+        </w:p>
+        <w:p>
+          <w:pPr>
+            <w:pStyle w:val="TOC2"/>
+            <w:tabs>
+              <w:tab w:val="right" w:leader="dot" w:pos="9016"/>
+            </w:tabs>
+            <w:rPr>
+              <w:noProof/>
+              <w:sz w:val="22"/>
+              <w:szCs w:val="22"/>
+            </w:rPr>
+          </w:pPr>
+          <w:hyperlink w:anchor="_Toc170845357" w:history="1">
+            <w:r>
+              <w:rPr>
+                <w:rStyle w:val="Hyperlink"/>
+                <w:noProof/>
+              </w:rPr>
+              <w:t>The Box (i.e. The Player)</w:t>
+            </w:r>
+            <w:r>
+              <w:rPr>
+                <w:noProof/>
+                <w:webHidden/>
+              </w:rPr>
+              <w:tab/>
+            </w:r>
+            <w:r>
+              <w:rPr>
+                <w:noProof/>
+                <w:webHidden/>
+              </w:rPr>
+              <w:fldChar w:fldCharType="begin"/>
+            </w:r>
+            <w:r>
+              <w:rPr>
+                <w:noProof/>
+                <w:webHidden/>
+              </w:rPr>
+              <w:instrText xml:space="preserve"> PAGEREF _Toc170845357 \h </w:instrText>
+            </w:r>
+            <w:r>
+              <w:rPr>
+                <w:noProof/>
+                <w:webHidden/>
+              </w:rPr>
+            </w:r>
+            <w:r>
+              <w:rPr>
+                <w:noProof/>
+                <w:webHidden/>
+              </w:rPr>
+              <w:fldChar w:fldCharType="separate"/>
+            </w:r>
+            <w:r>
+              <w:rPr>
+                <w:noProof/>
+                <w:webHidden/>
+              </w:rPr>
+              <w:t>4</w:t>
+            </w:r>
+            <w:r>
+              <w:rPr>
+                <w:noProof/>
+                <w:webHidden/>
+              </w:rPr>
+              <w:fldChar w:fldCharType="end"/>
+            </w:r>
+          </w:hyperlink>
+        </w:p>
+        <w:p>
+          <w:pPr>
+            <w:pStyle w:val="TOC2"/>
+            <w:tabs>
+              <w:tab w:val="right" w:leader="dot" w:pos="9016"/>
+            </w:tabs>
+            <w:rPr>
+              <w:noProof/>
+              <w:sz w:val="22"/>
+              <w:szCs w:val="22"/>
+            </w:rPr>
+          </w:pPr>
+          <w:hyperlink w:anchor="_Toc170845358" w:history="1">
+            <w:r>
+              <w:rPr>
+                <w:rStyle w:val="Hyperlink"/>
+                <w:noProof/>
+              </w:rPr>
+              <w:t>Basic Movement</w:t>
+            </w:r>
+            <w:r>
+              <w:rPr>
+                <w:noProof/>
+                <w:webHidden/>
+              </w:rPr>
+              <w:tab/>
+            </w:r>
+            <w:r>
+              <w:rPr>
+                <w:noProof/>
+                <w:webHidden/>
+              </w:rPr>
+              <w:fldChar w:fldCharType="begin"/>
+            </w:r>
+            <w:r>
+              <w:rPr>
+                <w:noProof/>
+                <w:webHidden/>
+              </w:rPr>
+              <w:instrText xml:space="preserve"> PAGEREF _Toc170845358 \h </w:instrText>
+            </w:r>
+            <w:r>
+              <w:rPr>
+                <w:noProof/>
+                <w:webHidden/>
+              </w:rPr>
+            </w:r>
+            <w:r>
+              <w:rPr>
+                <w:noProof/>
+                <w:webHidden/>
+              </w:rPr>
+              <w:fldChar w:fldCharType="separate"/>
+            </w:r>
+            <w:r>
+              <w:rPr>
+                <w:noProof/>
+                <w:webHidden/>
+              </w:rPr>
+              <w:t>4</w:t>
+            </w:r>
+            <w:r>
+              <w:rPr>
+                <w:noProof/>
+                <w:webHidden/>
+              </w:rPr>
+              <w:fldChar w:fldCharType="end"/>
+            </w:r>
+          </w:hyperlink>
+        </w:p>
+        <w:p>
+          <w:pPr>
+            <w:pStyle w:val="TOC2"/>
+            <w:tabs>
+              <w:tab w:val="right" w:leader="dot" w:pos="9016"/>
+            </w:tabs>
+            <w:rPr>
+              <w:noProof/>
+              <w:sz w:val="22"/>
+              <w:szCs w:val="22"/>
+            </w:rPr>
+          </w:pPr>
+          <w:hyperlink w:anchor="_Toc170845359" w:history="1">
+            <w:r>
+              <w:rPr>
+                <w:rStyle w:val="Hyperlink"/>
+                <w:noProof/>
+              </w:rPr>
+              <w:t>Gravity</w:t>
+            </w:r>
+            <w:r>
+              <w:rPr>
+                <w:noProof/>
+                <w:webHidden/>
+              </w:rPr>
+              <w:tab/>
+            </w:r>
+            <w:r>
+              <w:rPr>
+                <w:noProof/>
+                <w:webHidden/>
+              </w:rPr>
+              <w:fldChar w:fldCharType="begin"/>
+            </w:r>
+            <w:r>
+              <w:rPr>
+                <w:noProof/>
+                <w:webHidden/>
+              </w:rPr>
+              <w:instrText xml:space="preserve"> PAGEREF _Toc170845359 \h </w:instrText>
+            </w:r>
+            <w:r>
+              <w:rPr>
+                <w:noProof/>
+                <w:webHidden/>
+              </w:rPr>
+            </w:r>
+            <w:r>
+              <w:rPr>
+                <w:noProof/>
+                <w:webHidden/>
+              </w:rPr>
+              <w:fldChar w:fldCharType="separate"/>
+            </w:r>
+            <w:r>
+              <w:rPr>
+                <w:noProof/>
+                <w:webHidden/>
+              </w:rPr>
+              <w:t>5</w:t>
+            </w:r>
+            <w:r>
+              <w:rPr>
+                <w:noProof/>
+                <w:webHidden/>
+              </w:rPr>
+              <w:fldChar w:fldCharType="end"/>
+            </w:r>
+          </w:hyperlink>
+        </w:p>
+        <w:p>
+          <w:pPr>
+            <w:pStyle w:val="TOC2"/>
+            <w:tabs>
+              <w:tab w:val="right" w:leader="dot" w:pos="9016"/>
+            </w:tabs>
+            <w:rPr>
+              <w:noProof/>
+              <w:sz w:val="22"/>
+              <w:szCs w:val="22"/>
+            </w:rPr>
+          </w:pPr>
+          <w:hyperlink w:anchor="_Toc170845360" w:history="1">
+            <w:r>
+              <w:rPr>
+                <w:rStyle w:val="Hyperlink"/>
+                <w:noProof/>
+              </w:rPr>
+              <w:t>Death, Respawn &amp; Level Completion</w:t>
+            </w:r>
+            <w:r>
+              <w:rPr>
+                <w:noProof/>
+                <w:webHidden/>
+              </w:rPr>
+              <w:tab/>
+            </w:r>
+            <w:r>
+              <w:rPr>
+                <w:noProof/>
+                <w:webHidden/>
+              </w:rPr>
+              <w:fldChar w:fldCharType="begin"/>
+            </w:r>
+            <w:r>
+              <w:rPr>
+                <w:noProof/>
+                <w:webHidden/>
+              </w:rPr>
+              <w:instrText xml:space="preserve"> PAGEREF _Toc170845360 \h </w:instrText>
+            </w:r>
+            <w:r>
+              <w:rPr>
+                <w:noProof/>
+                <w:webHidden/>
+              </w:rPr>
+            </w:r>
+            <w:r>
+              <w:rPr>
+                <w:noProof/>
+                <w:webHidden/>
+              </w:rPr>
+              <w:fldChar w:fldCharType="separate"/>
+            </w:r>
+            <w:r>
+              <w:rPr>
+                <w:noProof/>
+                <w:webHidden/>
+              </w:rPr>
+              <w:t>6</w:t>
+            </w:r>
+            <w:r>
+              <w:rPr>
+                <w:noProof/>
+                <w:webHidden/>
+              </w:rPr>
+              <w:fldChar w:fldCharType="end"/>
+            </w:r>
+          </w:hyperlink>
+        </w:p>
+        <w:p>
+          <w:pPr>
+            <w:pStyle w:val="TOC2"/>
+            <w:tabs>
+              <w:tab w:val="right" w:leader="dot" w:pos="9016"/>
+            </w:tabs>
+            <w:rPr>
+              <w:noProof/>
+              <w:sz w:val="22"/>
+              <w:szCs w:val="22"/>
+            </w:rPr>
+          </w:pPr>
+          <w:hyperlink w:anchor="_Toc170845361" w:history="1">
+            <w:r>
+              <w:rPr>
+                <w:rStyle w:val="Hyperlink"/>
+                <w:noProof/>
+              </w:rPr>
+              <w:t>Obstacles</w:t>
+            </w:r>
+            <w:r>
+              <w:rPr>
+                <w:noProof/>
+                <w:webHidden/>
+              </w:rPr>
+              <w:tab/>
+            </w:r>
+            <w:r>
+              <w:rPr>
+                <w:noProof/>
+                <w:webHidden/>
+              </w:rPr>
+              <w:fldChar w:fldCharType="begin"/>
+            </w:r>
+            <w:r>
+              <w:rPr>
+                <w:noProof/>
+                <w:webHidden/>
+              </w:rPr>
+              <w:instrText xml:space="preserve"> PAGEREF _Toc170845361 \h </w:instrText>
+            </w:r>
+            <w:r>
+              <w:rPr>
+                <w:noProof/>
+                <w:webHidden/>
+              </w:rPr>
+            </w:r>
+            <w:r>
+              <w:rPr>
+                <w:noProof/>
+                <w:webHidden/>
+              </w:rPr>
+              <w:fldChar w:fldCharType="separate"/>
+            </w:r>
+            <w:r>
+              <w:rPr>
+                <w:noProof/>
+                <w:webHidden/>
+              </w:rPr>
+              <w:t>7</w:t>
+            </w:r>
+            <w:r>
+              <w:rPr>
+                <w:noProof/>
+                <w:webHidden/>
+              </w:rPr>
+              <w:fldChar w:fldCharType="end"/>
+            </w:r>
+          </w:hyperlink>
+        </w:p>
+        <w:p>
+          <w:pPr>
+            <w:pStyle w:val="TOC2"/>
+            <w:tabs>
+              <w:tab w:val="right" w:leader="dot" w:pos="9016"/>
+            </w:tabs>
+            <w:rPr>
+              <w:noProof/>
+              <w:sz w:val="22"/>
+              <w:szCs w:val="22"/>
+            </w:rPr>
+          </w:pPr>
+          <w:hyperlink w:anchor="_Toc170845362" w:history="1">
+            <w:r>
+              <w:rPr>
+                <w:rStyle w:val="Hyperlink"/>
+                <w:noProof/>
+              </w:rPr>
+              <w:t>Advanced Movement &amp; Other Niche Mechanics</w:t>
+            </w:r>
+            <w:r>
+              <w:rPr>
+                <w:noProof/>
+                <w:webHidden/>
+              </w:rPr>
+              <w:tab/>
+            </w:r>
+            <w:r>
+              <w:rPr>
+                <w:noProof/>
+                <w:webHidden/>
+              </w:rPr>
+              <w:fldChar w:fldCharType="begin"/>
+            </w:r>
+            <w:r>
+              <w:rPr>
+                <w:noProof/>
+                <w:webHidden/>
+              </w:rPr>
+              <w:instrText xml:space="preserve"> PAGEREF _Toc170845362 \h </w:instrText>
+            </w:r>
+            <w:r>
+              <w:rPr>
+                <w:noProof/>
+                <w:webHidden/>
+              </w:rPr>
+            </w:r>
+            <w:r>
+              <w:rPr>
+                <w:noProof/>
+                <w:webHidden/>
+              </w:rPr>
+              <w:fldChar w:fldCharType="separate"/>
+            </w:r>
+            <w:r>
+              <w:rPr>
+                <w:noProof/>
+                <w:webHidden/>
+              </w:rPr>
+              <w:t>9</w:t>
+            </w:r>
+            <w:r>
+              <w:rPr>
+                <w:noProof/>
+                <w:webHidden/>
+              </w:rPr>
+              <w:fldChar w:fldCharType="end"/>
+            </w:r>
+          </w:hyperlink>
+        </w:p>
+        <w:p>
+          <w:r>
+            <w:fldChar w:fldCharType="end"/>
+          </w:r>
+        </w:p>
+      </w:sdtContent>
+    </w:sdt>
+    <w:p>
+      <w:pPr>
+        <w:rPr>
+          <w:caps/>
+          <w:color w:val="FFFFFF" w:themeColor="background1"/>
+          <w:spacing w:val="15"/>
+          <w:sz w:val="22"/>
+          <w:szCs w:val="22"/>
+        </w:rPr>
+      </w:pPr>
+      <w:r>
+        <w:br w:type="page"/>
+      </w:r>
+    </w:p>
     <w:p>
       <w:pPr>
         <w:pStyle w:val="Heading1"/>
       </w:pPr>
-      <w:r>
+      <w:bookmarkStart w:id="0" w:name="_Toc170845350"/>
+      <w:r>
+        <w:lastRenderedPageBreak/>
         <w:t>System Requirements</w:t>
       </w:r>
+      <w:bookmarkEnd w:id="0"/>
     </w:p>
     <w:p>
       <w:pPr>
         <w:pStyle w:val="Heading2"/>
       </w:pPr>
+      <w:bookmarkStart w:id="1" w:name="_Toc170845351"/>
       <w:r>
         <w:t>Windows, Mac, Linux</w:t>
       </w:r>
+      <w:bookmarkEnd w:id="1"/>
     </w:p>
     <w:tbl>
       <w:tblPr>
@@ -501,7 +1475,28 @@
         <w:t xml:space="preserve"> solely for 60 Hz displays</w:t>
       </w:r>
       <w:r>
-        <w:t xml:space="preserve"> and unwanted effects may arise from </w:t>
+        <w:t xml:space="preserve"> and unwanted effects</w:t>
+      </w:r>
+      <w:r>
+        <w:t xml:space="preserve"> </w:t>
+      </w:r>
+      <w:r>
+        <w:t>(</w:t>
+      </w:r>
+      <w:r>
+        <w:t xml:space="preserve">namely </w:t>
+      </w:r>
+      <w:r>
+        <w:t>inconsistent</w:t>
+      </w:r>
+      <w:r>
+        <w:t xml:space="preserve"> physics simulation</w:t>
+      </w:r>
+      <w:r>
+        <w:t>)</w:t>
+      </w:r>
+      <w:r>
+        <w:t xml:space="preserve"> may arise from </w:t>
       </w:r>
       <w:r>
         <w:t>other refresh rates.</w:t>
@@ -515,9 +1510,11 @@
       <w:pPr>
         <w:pStyle w:val="Heading2"/>
       </w:pPr>
+      <w:bookmarkStart w:id="2" w:name="_Toc170845352"/>
       <w:r>
         <w:t>Browsers</w:t>
       </w:r>
+      <w:bookmarkEnd w:id="2"/>
     </w:p>
     <w:p>
       <w:pPr>
@@ -589,7 +1586,13 @@
         <w:t xml:space="preserve"> (</w:t>
       </w:r>
       <w:r>
-        <w:t>may not be functional for older versions</w:t>
+        <w:t xml:space="preserve">may not be functional for older </w:t>
+      </w:r>
+      <w:r>
+        <w:t xml:space="preserve">browser </w:t>
+      </w:r>
+      <w:r>
+        <w:t>versions</w:t>
       </w:r>
       <w:r>
         <w:t>)</w:t>
@@ -668,11 +1671,18 @@
     </w:p>
     <w:p>
       <w:pPr>
+        <w:ind w:left="360"/>
+      </w:pPr>
+    </w:p>
+    <w:p>
+      <w:pPr>
         <w:pStyle w:val="Heading1"/>
       </w:pPr>
+      <w:bookmarkStart w:id="3" w:name="_Toc170845353"/>
       <w:r>
         <w:t>Installation</w:t>
       </w:r>
+      <w:bookmarkEnd w:id="3"/>
     </w:p>
     <w:p>
       <w:pPr>
@@ -737,6 +1747,7 @@
         </w:numPr>
       </w:pPr>
       <w:r>
+        <w:lastRenderedPageBreak/>
         <w:t>Unzip the folder</w:t>
       </w:r>
       <w:r>
@@ -779,7 +1790,6 @@
         </w:numPr>
       </w:pPr>
       <w:r>
-        <w:lastRenderedPageBreak/>
         <w:t xml:space="preserve">Within the new folder, locate the </w:t>
       </w:r>
       <w:r>
@@ -805,6 +1815,45 @@
       </w:r>
       <w:r>
         <w:t>a list of browsers that can be used).</w:t>
+      </w:r>
+    </w:p>
+    <w:p>
+      <w:pPr>
+        <w:pStyle w:val="ListParagraph"/>
+        <w:numPr>
+          <w:ilvl w:val="1"/>
+          <w:numId w:val="5"/>
+        </w:numPr>
+      </w:pPr>
+      <w:r>
+        <w:t>Alternatively</w:t>
+      </w:r>
+      <w:r>
+        <w:t xml:space="preserve">, right click and select “open with” in the menu </w:t>
+      </w:r>
+      <w:r>
+        <w:t xml:space="preserve">to </w:t>
+      </w:r>
+      <w:r>
+        <w:t xml:space="preserve">select non-default browsers </w:t>
+      </w:r>
+      <w:r>
+        <w:t>to run the program.</w:t>
+      </w:r>
+    </w:p>
+    <w:p>
+      <w:pPr>
+        <w:pStyle w:val="ListParagraph"/>
+        <w:numPr>
+          <w:ilvl w:val="1"/>
+          <w:numId w:val="5"/>
+        </w:numPr>
+      </w:pPr>
+      <w:r>
+        <w:t xml:space="preserve">The default browser </w:t>
+      </w:r>
+      <w:r>
+        <w:t>may also be changed in the system’s settings.</w:t>
       </w:r>
     </w:p>
     <w:p>
@@ -816,19 +1865,7 @@
         </w:numPr>
       </w:pPr>
       <w:r>
-        <w:t>Alternatively</w:t>
-      </w:r>
-      <w:r>
-        <w:t xml:space="preserve">, right click and select “open with” in the menu </w:t>
-      </w:r>
-      <w:r>
-        <w:t xml:space="preserve">to </w:t>
-      </w:r>
-      <w:r>
-        <w:t xml:space="preserve">select non-default browsers </w:t>
-      </w:r>
-      <w:r>
-        <w:t>to run the program.</w:t>
+        <w:t>Set up the screen (see “Setting up the Screen” below)</w:t>
       </w:r>
     </w:p>
     <w:p>
@@ -840,87 +1877,54 @@
         </w:numPr>
       </w:pPr>
       <w:r>
-        <w:t xml:space="preserve">The default browser </w:t>
-      </w:r>
-      <w:r>
-        <w:t>may also be changed in the system’s settings.</w:t>
-      </w:r>
-    </w:p>
-    <w:p>
-      <w:pPr>
-        <w:pStyle w:val="ListParagraph"/>
-        <w:numPr>
-          <w:ilvl w:val="0"/>
-          <w:numId w:val="5"/>
-        </w:numPr>
-      </w:pPr>
-      <w:r>
         <w:t>Enjoy the game.</w:t>
       </w:r>
     </w:p>
     <w:p>
       <w:pPr>
+        <w:ind w:left="360"/>
+      </w:pPr>
+    </w:p>
+    <w:p>
+      <w:pPr>
+        <w:pStyle w:val="Heading2"/>
+      </w:pPr>
+      <w:bookmarkStart w:id="4" w:name="_Toc170845354"/>
+      <w:r>
+        <w:t>Setting up the screen</w:t>
+      </w:r>
+      <w:bookmarkEnd w:id="4"/>
+    </w:p>
+    <w:p>
+      <w:r>
+        <w:t>Before starting the game, zoom in or out (“ctrl” + “=”, ”ctrl” + “-“) such that the game screen is of suitable size within the browser’s viewport. You may also choose to full screen the browser window (F11).</w:t>
+      </w:r>
+    </w:p>
+    <w:p>
+      <w:r>
+        <w:t>After finding a suitable screen size, refresh the page (“ctrl” + “R”) for the highest possible resolution.</w:t>
+      </w:r>
+    </w:p>
+    <w:p/>
+    <w:p>
+      <w:pPr>
         <w:pStyle w:val="Heading1"/>
       </w:pPr>
+      <w:bookmarkStart w:id="5" w:name="_Toc170845355"/>
       <w:r>
         <w:t>Gameplay Instructions</w:t>
       </w:r>
+      <w:bookmarkEnd w:id="5"/>
     </w:p>
     <w:p>
       <w:pPr>
         <w:pStyle w:val="Heading2"/>
       </w:pPr>
-      <w:r>
-        <w:t>Setting up the screen</w:t>
-      </w:r>
-    </w:p>
-    <w:p>
-      <w:r>
-        <w:t xml:space="preserve">Before starting the game, </w:t>
-      </w:r>
-      <w:r>
-        <w:t>zoom in or out</w:t>
-      </w:r>
-      <w:r>
-        <w:t xml:space="preserve"> (“ctrl” + “=”, ”ctrl” + “-“)</w:t>
-      </w:r>
-      <w:r>
-        <w:t xml:space="preserve"> </w:t>
-      </w:r>
-      <w:r>
-        <w:t xml:space="preserve">such that the game screen is of suitable size </w:t>
-      </w:r>
-      <w:r>
-        <w:t>within the browser’s viewport.</w:t>
-      </w:r>
-      <w:r>
-        <w:t xml:space="preserve"> You may also choose to full screen the browser window (F11)</w:t>
-      </w:r>
-      <w:r>
-        <w:t>.</w:t>
-      </w:r>
-    </w:p>
-    <w:p>
-      <w:r>
-        <w:t xml:space="preserve">After finding a suitable screen size, </w:t>
-      </w:r>
-      <w:r>
-        <w:t>refresh the page (</w:t>
-      </w:r>
-      <w:r>
-        <w:t>“ctrl” + “R”)</w:t>
-      </w:r>
-      <w:r>
-        <w:t xml:space="preserve"> for the highest possible resolution.</w:t>
-      </w:r>
-    </w:p>
-    <w:p>
-      <w:pPr>
-        <w:pStyle w:val="Heading2"/>
-      </w:pPr>
+      <w:bookmarkStart w:id="6" w:name="_Toc170845356"/>
       <w:r>
         <w:t>Menu</w:t>
       </w:r>
+      <w:bookmarkEnd w:id="6"/>
     </w:p>
     <w:p>
       <w:r>
@@ -1016,9 +2020,22 @@
     </w:p>
     <w:p>
       <w:pPr>
+        <w:rPr>
+          <w:caps/>
+          <w:color w:val="1F3763" w:themeColor="accent1" w:themeShade="7F"/>
+          <w:spacing w:val="15"/>
+        </w:rPr>
+      </w:pPr>
+      <w:r>
+        <w:br w:type="page"/>
+      </w:r>
+    </w:p>
+    <w:p>
+      <w:pPr>
         <w:pStyle w:val="Heading3"/>
       </w:pPr>
       <w:r>
+        <w:lastRenderedPageBreak/>
         <w:t>Wireframes</w:t>
       </w:r>
     </w:p>
@@ -1063,7 +2080,6 @@
         <w:rPr>
           <w:noProof/>
         </w:rPr>
-        <w:lastRenderedPageBreak/>
         <w:drawing>
           <wp:inline distT="0" distB="0" distL="0" distR="0" wp14:anchorId="4ED9A2DE" wp14:editId="184ED06B">
             <wp:extent cx="1507402" cy="1616436"/>
@@ -1146,12 +2162,11 @@
       <w:pPr>
         <w:pStyle w:val="Heading2"/>
       </w:pPr>
-      <w:r>
-        <w:t xml:space="preserve">The </w:t>
-      </w:r>
-      <w:r>
-        <w:t>box (i.e. the player)</w:t>
-      </w:r>
+      <w:bookmarkStart w:id="7" w:name="_Toc170845357"/>
+      <w:r>
+        <w:t>The Box (i.e. The Player)</w:t>
+      </w:r>
+      <w:bookmarkEnd w:id="7"/>
     </w:p>
     <w:p>
       <w:r>
@@ -1413,9 +2428,11 @@
       <w:pPr>
         <w:pStyle w:val="Heading2"/>
       </w:pPr>
-      <w:r>
-        <w:t>basic movement</w:t>
-      </w:r>
+      <w:bookmarkStart w:id="8" w:name="_Toc170845358"/>
+      <w:r>
+        <w:t>Basic Movement</w:t>
+      </w:r>
+      <w:bookmarkEnd w:id="8"/>
     </w:p>
     <w:p>
       <w:r>
@@ -1475,6 +2492,7 @@
         <w:pStyle w:val="Heading3"/>
       </w:pPr>
       <w:r>
+        <w:lastRenderedPageBreak/>
         <w:t>Jumping</w:t>
       </w:r>
     </w:p>
@@ -1528,7 +2546,6 @@
         <w:pStyle w:val="Heading3"/>
       </w:pPr>
       <w:r>
-        <w:lastRenderedPageBreak/>
         <w:t>Wall jumps</w:t>
       </w:r>
     </w:p>
@@ -1607,9 +2624,11 @@
       <w:pPr>
         <w:pStyle w:val="Heading2"/>
       </w:pPr>
+      <w:bookmarkStart w:id="9" w:name="_Toc170845359"/>
       <w:r>
         <w:t>Gravity</w:t>
       </w:r>
+      <w:bookmarkEnd w:id="9"/>
     </w:p>
     <w:p>
       <w:r>
@@ -1794,6 +2813,12 @@
     </w:p>
     <w:p>
       <w:r>
+        <w:br w:type="page"/>
+      </w:r>
+    </w:p>
+    <w:p>
+      <w:r>
+        <w:lastRenderedPageBreak/>
         <w:t>The temporary gravity change is regained</w:t>
       </w:r>
       <w:r>
@@ -1859,7 +2884,6 @@
     </w:p>
     <w:p>
       <w:r>
-        <w:lastRenderedPageBreak/>
         <w:t xml:space="preserve">A temporary gravity change can be used after being in air for a certain period of time. </w:t>
       </w:r>
       <w:r>
@@ -2159,9 +3183,11 @@
       <w:pPr>
         <w:pStyle w:val="Heading2"/>
       </w:pPr>
-      <w:r>
-        <w:t>Death, respawn &amp; level completion</w:t>
-      </w:r>
+      <w:bookmarkStart w:id="10" w:name="_Toc170845360"/>
+      <w:r>
+        <w:t>Death, Respawn &amp; Level Completion</w:t>
+      </w:r>
+      <w:bookmarkEnd w:id="10"/>
     </w:p>
     <w:p>
       <w:pPr>
@@ -2199,7 +3225,6 @@
         <w:rPr>
           <w:noProof/>
         </w:rPr>
-        <w:lastRenderedPageBreak/>
         <w:drawing>
           <wp:inline distT="0" distB="0" distL="0" distR="0" wp14:anchorId="476C0500" wp14:editId="569DB9B3">
             <wp:extent cx="1769953" cy="1423658"/>
@@ -2388,11 +3413,25 @@
     <w:p/>
     <w:p>
       <w:pPr>
+        <w:rPr>
+          <w:caps/>
+          <w:spacing w:val="15"/>
+        </w:rPr>
+      </w:pPr>
+      <w:bookmarkStart w:id="11" w:name="_Toc170845361"/>
+      <w:r>
+        <w:br w:type="page"/>
+      </w:r>
+    </w:p>
+    <w:p>
+      <w:pPr>
         <w:pStyle w:val="Heading2"/>
       </w:pPr>
       <w:r>
+        <w:lastRenderedPageBreak/>
         <w:t>Obstacles</w:t>
       </w:r>
+      <w:bookmarkEnd w:id="11"/>
     </w:p>
     <w:p>
       <w:pPr>
@@ -2454,7 +3493,6 @@
     </w:p>
     <w:p>
       <w:r>
-        <w:lastRenderedPageBreak/>
         <w:t>Walls that correspond to the direction of gravity</w:t>
       </w:r>
       <w:r>
@@ -2711,9 +3749,22 @@
     </w:p>
     <w:p>
       <w:pPr>
+        <w:rPr>
+          <w:caps/>
+          <w:color w:val="1F3763" w:themeColor="accent1" w:themeShade="7F"/>
+          <w:spacing w:val="15"/>
+        </w:rPr>
+      </w:pPr>
+      <w:r>
+        <w:br w:type="page"/>
+      </w:r>
+    </w:p>
+    <w:p>
+      <w:pPr>
         <w:pStyle w:val="Heading3"/>
       </w:pPr>
       <w:r>
+        <w:lastRenderedPageBreak/>
         <w:t>Falling spikes</w:t>
       </w:r>
     </w:p>
@@ -2792,23 +3843,372 @@
     </w:p>
     <w:p>
       <w:r>
+        <w:t xml:space="preserve">Falling spikes still kill the </w:t>
+      </w:r>
+      <w:r>
+        <w:t xml:space="preserve">box </w:t>
+      </w:r>
+      <w:r>
+        <w:t>upon contact.</w:t>
+      </w:r>
+    </w:p>
+    <w:p/>
+    <w:p>
+      <w:pPr>
+        <w:pStyle w:val="Heading2"/>
+      </w:pPr>
+      <w:bookmarkStart w:id="12" w:name="_Toc170845362"/>
+      <w:r>
+        <w:t>Advanced Movement &amp; Other Niche Mechanics</w:t>
+      </w:r>
+      <w:bookmarkEnd w:id="12"/>
+    </w:p>
+    <w:p>
+      <w:pPr>
+        <w:pStyle w:val="Heading3"/>
+      </w:pPr>
+      <w:r>
+        <w:t>Buffering inputs</w:t>
+      </w:r>
+    </w:p>
+    <w:p>
+      <w:r>
+        <w:t>Most inputs in this game can be buffered</w:t>
+      </w:r>
+      <w:r>
+        <w:t>, that is</w:t>
+      </w:r>
+      <w:r>
+        <w:t>, the inputs will be repeated so long</w:t>
+      </w:r>
+      <w:r>
+        <w:t xml:space="preserve"> as the keys are held down.</w:t>
+      </w:r>
+      <w:r>
+        <w:t xml:space="preserve"> For example, </w:t>
+      </w:r>
+      <w:r>
+        <w:t xml:space="preserve">continuously </w:t>
+      </w:r>
+      <w:r>
+        <w:t xml:space="preserve">holding </w:t>
+      </w:r>
+      <w:r>
+        <w:t>the up arrow key</w:t>
+      </w:r>
+      <w:r>
+        <w:t xml:space="preserve"> while gravity is pulling downwards will result in the box jumping continuously.</w:t>
+      </w:r>
+    </w:p>
+    <w:p>
+      <w:r>
+        <w:t xml:space="preserve">The main exception </w:t>
+      </w:r>
+      <w:r>
+        <w:t xml:space="preserve">to buffering </w:t>
+      </w:r>
+      <w:r>
+        <w:t>is</w:t>
+      </w:r>
+      <w:r>
+        <w:t xml:space="preserve"> inputs after </w:t>
+      </w:r>
+      <w:r>
+        <w:t>permanent gravity changes.</w:t>
+      </w:r>
+      <w:r>
+        <w:t xml:space="preserve"> Upon a permanent gravity change, all inputs will be cleared</w:t>
+      </w:r>
+      <w:r>
+        <w:t>.</w:t>
+      </w:r>
+    </w:p>
+    <w:p>
+      <w:pPr>
+        <w:pStyle w:val="Heading3"/>
+      </w:pPr>
+      <w:r>
+        <w:t>Respawn</w:t>
+      </w:r>
+      <w:r>
+        <w:t xml:space="preserve"> buffering </w:t>
+      </w:r>
+      <w:r>
+        <w:t xml:space="preserve">&amp; </w:t>
+      </w:r>
+      <w:r>
+        <w:t>gravity</w:t>
+      </w:r>
+      <w:r>
+        <w:t xml:space="preserve"> change</w:t>
+      </w:r>
+    </w:p>
+    <w:p>
+      <w:r>
+        <w:t>Keystrokes can be buffered</w:t>
+      </w:r>
+      <w:r>
+        <w:t xml:space="preserve"> </w:t>
+      </w:r>
+      <w:r>
+        <w:t xml:space="preserve">(see “Buffering Inputs”) </w:t>
+      </w:r>
+      <w:r>
+        <w:t xml:space="preserve">through the death animation, </w:t>
+      </w:r>
+      <w:r>
+        <w:t xml:space="preserve">allowing the </w:t>
+      </w:r>
+      <w:r>
+        <w:t xml:space="preserve">box </w:t>
+      </w:r>
+      <w:r>
+        <w:t>to immediately perform actions after respawning</w:t>
+      </w:r>
+      <w:r>
+        <w:t>.</w:t>
+      </w:r>
+    </w:p>
+    <w:p>
+      <w:r>
+        <w:t>While the direction of gravity is changed from</w:t>
+      </w:r>
+      <w:r>
+        <w:t xml:space="preserve"> respawning, the state of gravity change is not.</w:t>
+      </w:r>
+      <w:r>
+        <w:t xml:space="preserve"> This allows for wavedashes (see “Wavedashing) or </w:t>
+      </w:r>
+      <w:r>
+        <w:t>permanent gravity changes</w:t>
+      </w:r>
+      <w:r>
+        <w:t xml:space="preserve"> to be executed swiftly upon respawn.</w:t>
+      </w:r>
+      <w:r>
+        <w:t xml:space="preserve"> </w:t>
+      </w:r>
+    </w:p>
+    <w:p>
+      <w:pPr>
+        <w:pStyle w:val="Heading3"/>
+      </w:pPr>
+      <w:r>
+        <w:t>Wavedashing</w:t>
+      </w:r>
+    </w:p>
+    <w:p>
+      <w:r>
+        <w:t>While the maximum velocity</w:t>
+      </w:r>
+      <w:r>
+        <w:t xml:space="preserve"> that the box can achieve is usually capped</w:t>
+      </w:r>
+      <w:r>
+        <w:t xml:space="preserve">, </w:t>
+      </w:r>
+      <w:r>
+        <w:t>this can be bypassed at times.</w:t>
+      </w:r>
+    </w:p>
+    <w:p>
+      <w:r>
+        <w:t>For starters, the velocity cap</w:t>
+      </w:r>
+      <w:r>
+        <w:t xml:space="preserve"> in air is higher than the velocity cap on ground</w:t>
+      </w:r>
+      <w:r>
+        <w:t xml:space="preserve">, that is, the box </w:t>
+      </w:r>
+      <w:r>
+        <w:t>moves</w:t>
+      </w:r>
+      <w:r>
+        <w:t xml:space="preserve"> faster in air.</w:t>
+      </w:r>
+      <w:r>
+        <w:t xml:space="preserve"> The velocity cap during gravity change</w:t>
+      </w:r>
+      <w:r>
+        <w:t xml:space="preserve"> is then</w:t>
+      </w:r>
+      <w:r>
+        <w:t xml:space="preserve"> even higher than the velocity cap in air</w:t>
+      </w:r>
+      <w:r>
+        <w:t>, allowing the box to move at its fastest</w:t>
+      </w:r>
+      <w:r>
+        <w:t xml:space="preserve"> in the</w:t>
+      </w:r>
+      <w:r>
+        <w:t xml:space="preserve"> first half of a gravity change</w:t>
+      </w:r>
+      <w:r>
+        <w:t>.</w:t>
+      </w:r>
+    </w:p>
+    <w:p>
+      <w:r>
+        <w:t>This velocity cap can be bypassed even further</w:t>
+      </w:r>
+      <w:r>
+        <w:t xml:space="preserve"> with </w:t>
+      </w:r>
+      <w:r>
+        <w:t>wavedashing.</w:t>
+      </w:r>
+      <w:r>
+        <w:t xml:space="preserve"> </w:t>
+      </w:r>
+      <w:r>
+        <w:t>For</w:t>
+      </w:r>
+      <w:r>
+        <w:t>18 frames</w:t>
+      </w:r>
+      <w:r>
+        <w:t xml:space="preserve"> (assuming 60 fps)</w:t>
+      </w:r>
+      <w:r>
+        <w:t xml:space="preserve"> after landing from</w:t>
+      </w:r>
+      <w:r>
+        <w:t xml:space="preserve"> reverted gravity</w:t>
+      </w:r>
+      <w:r>
+        <w:t xml:space="preserve">, </w:t>
+      </w:r>
+      <w:r>
+        <w:t>the velocity cap is not enforced, and acceleration is greatly increased.</w:t>
+      </w:r>
+      <w:r>
+        <w:t xml:space="preserve"> </w:t>
+      </w:r>
+      <w:r>
+        <w:t>Jumping within this period</w:t>
+      </w:r>
+      <w:r>
+        <w:t xml:space="preserve"> will allow the box to gain considerable velocity</w:t>
+      </w:r>
+      <w:r>
+        <w:t>.</w:t>
+      </w:r>
+      <w:r>
+        <w:t xml:space="preserve"> Note that this jump input cannot be buffered</w:t>
+      </w:r>
+      <w:r>
+        <w:t xml:space="preserve"> and must be pressed after landing.</w:t>
+      </w:r>
+    </w:p>
+    <w:p>
+      <w:pPr>
+        <w:pStyle w:val="Heading3"/>
+      </w:pPr>
+      <w:r>
+        <w:t>wallscaling</w:t>
+      </w:r>
+    </w:p>
+    <w:p>
+      <w:r>
+        <w:t>One wall jump can be chained into another</w:t>
+      </w:r>
+      <w:r>
+        <w:t xml:space="preserve"> without landing on ground</w:t>
+      </w:r>
+      <w:r>
+        <w:t xml:space="preserve">, allowing </w:t>
+      </w:r>
+      <w:r>
+        <w:t xml:space="preserve">for </w:t>
+      </w:r>
+      <w:r>
+        <w:t>wallscaling without</w:t>
+      </w:r>
+      <w:r>
+        <w:t xml:space="preserve"> the need for a </w:t>
+      </w:r>
+      <w:r>
+        <w:t>gravity change.</w:t>
+      </w:r>
+    </w:p>
+    <w:p>
+      <w:r>
+        <w:t xml:space="preserve">The inputs for this are </w:t>
+      </w:r>
+      <w:r>
+        <w:t>easier on a keyboard which</w:t>
+      </w:r>
+      <w:r>
+        <w:t xml:space="preserve"> can process 3 or more simultaneous keystrokes</w:t>
+      </w:r>
+      <w:r>
+        <w:t xml:space="preserve"> – hold upwards and towards the wall</w:t>
+      </w:r>
+      <w:r>
+        <w:t>, and tap away</w:t>
+      </w:r>
+      <w:r>
+        <w:t xml:space="preserve"> from the wall occasionally.</w:t>
+      </w:r>
+    </w:p>
+    <w:p>
+      <w:pPr>
+        <w:pStyle w:val="Heading3"/>
+      </w:pPr>
+      <w:r>
         <w:lastRenderedPageBreak/>
-        <w:t xml:space="preserve">Falling spikes still kill the </w:t>
-      </w:r>
-      <w:r>
-        <w:t xml:space="preserve">box </w:t>
-      </w:r>
-      <w:r>
-        <w:t>upon contact.</w:t>
-      </w:r>
-    </w:p>
-    <w:p/>
-    <w:p>
-      <w:pPr>
-        <w:pStyle w:val="Heading2"/>
-      </w:pPr>
-      <w:r>
-        <w:t>Advanced movement &amp; other niche mechanics</w:t>
+        <w:t>level transition</w:t>
+      </w:r>
+      <w:r>
+        <w:t xml:space="preserve"> gravity change</w:t>
+      </w:r>
+    </w:p>
+    <w:p>
+      <w:r>
+        <w:t>While the direction of gravity will not be changed while going through a level transition, the state of gravity change will be.</w:t>
+      </w:r>
+      <w:r>
+        <w:t xml:space="preserve"> </w:t>
+      </w:r>
+    </w:p>
+    <w:p>
+      <w:r>
+        <w:t>This allows</w:t>
+      </w:r>
+      <w:r>
+        <w:t xml:space="preserve"> for </w:t>
+      </w:r>
+      <w:r>
+        <w:t xml:space="preserve">the box to regain </w:t>
+      </w:r>
+      <w:r>
+        <w:t xml:space="preserve">its </w:t>
+      </w:r>
+      <w:r>
+        <w:t xml:space="preserve">gravity change </w:t>
+      </w:r>
+      <w:r>
+        <w:t xml:space="preserve">without touching solid ground </w:t>
+      </w:r>
+      <w:r>
+        <w:t>upon</w:t>
+      </w:r>
+      <w:r>
+        <w:t xml:space="preserve"> entering a new level</w:t>
+      </w:r>
+      <w:r>
+        <w:t>, and will prevent</w:t>
+      </w:r>
+      <w:r>
+        <w:t xml:space="preserve"> permanent gravity changes</w:t>
+      </w:r>
+      <w:r>
+        <w:t xml:space="preserve"> to occur across </w:t>
+      </w:r>
+      <w:r>
+        <w:t>different levels.</w:t>
       </w:r>
     </w:p>
     <w:p>
@@ -2816,182 +4216,103 @@
         <w:pStyle w:val="Heading3"/>
       </w:pPr>
       <w:r>
-        <w:t>Buffering inputs</w:t>
-      </w:r>
-    </w:p>
-    <w:p>
-      <w:r>
-        <w:t>Most inputs in this game can be buffered</w:t>
-      </w:r>
-      <w:r>
-        <w:t>, that is</w:t>
-      </w:r>
-      <w:r>
-        <w:t>, the inputs will be repeated so long</w:t>
-      </w:r>
-      <w:r>
-        <w:t xml:space="preserve"> as the keys are held down.</w:t>
-      </w:r>
-      <w:r>
-        <w:t xml:space="preserve"> For example, </w:t>
-      </w:r>
-      <w:r>
-        <w:t xml:space="preserve">continuously </w:t>
-      </w:r>
-      <w:r>
-        <w:t xml:space="preserve">holding </w:t>
-      </w:r>
-      <w:r>
-        <w:t>the up arrow key</w:t>
-      </w:r>
-      <w:r>
-        <w:t xml:space="preserve"> while gravity is pulling downwards will result in the box jumping continuously.</w:t>
-      </w:r>
-    </w:p>
-    <w:p>
-      <w:r>
-        <w:t xml:space="preserve">The main exception </w:t>
-      </w:r>
-      <w:r>
-        <w:t xml:space="preserve">to buffering </w:t>
-      </w:r>
-      <w:r>
-        <w:t>is</w:t>
-      </w:r>
-      <w:r>
-        <w:t xml:space="preserve"> inputs after </w:t>
-      </w:r>
-      <w:r>
-        <w:t>permanent gravity changes.</w:t>
-      </w:r>
-      <w:r>
-        <w:t xml:space="preserve"> Upon a permanent gravity change, all inputs will be cleared</w:t>
+        <w:t xml:space="preserve">Pause Screen </w:t>
+      </w:r>
+      <w:r>
+        <w:t>manipulation</w:t>
+      </w:r>
+    </w:p>
+    <w:p>
+      <w:r>
+        <w:t>Pausing the game</w:t>
+      </w:r>
+      <w:r>
+        <w:t xml:space="preserve"> will result in </w:t>
+      </w:r>
+      <w:r>
+        <w:t>movement</w:t>
+      </w:r>
+      <w:r>
+        <w:t xml:space="preserve"> of the box and other obstacles pausing</w:t>
+      </w:r>
+      <w:r>
+        <w:t>, but will not pause</w:t>
+      </w:r>
+      <w:r>
+        <w:t xml:space="preserve"> in game timers</w:t>
       </w:r>
       <w:r>
         <w:t>.</w:t>
       </w:r>
-    </w:p>
-    <w:p>
-      <w:pPr>
-        <w:pStyle w:val="Heading3"/>
-      </w:pPr>
-      <w:r>
-        <w:t>Respawn</w:t>
-      </w:r>
-      <w:r>
-        <w:t xml:space="preserve"> buffering </w:t>
-      </w:r>
-      <w:r>
-        <w:t xml:space="preserve">&amp; </w:t>
-      </w:r>
-      <w:r>
-        <w:t>gravity</w:t>
-      </w:r>
-      <w:r>
-        <w:t xml:space="preserve"> change</w:t>
-      </w:r>
-    </w:p>
-    <w:p>
-      <w:r>
-        <w:t>Keystrokes can be buffered</w:t>
-      </w:r>
       <w:r>
         <w:t xml:space="preserve"> </w:t>
       </w:r>
-      <w:r>
-        <w:t xml:space="preserve">(see “Buffering Inputs”) </w:t>
-      </w:r>
-      <w:r>
-        <w:t xml:space="preserve">through the death animation, </w:t>
-      </w:r>
-      <w:r>
-        <w:t xml:space="preserve">allowing the </w:t>
-      </w:r>
-      <w:r>
-        <w:t xml:space="preserve">box </w:t>
-      </w:r>
-      <w:r>
-        <w:t>to immediately perform actions after respawning</w:t>
+    </w:p>
+    <w:p>
+      <w:r>
+        <w:t>These timers include</w:t>
+      </w:r>
+      <w:r>
+        <w:t xml:space="preserve"> </w:t>
+      </w:r>
+      <w:r>
+        <w:t>the</w:t>
+      </w:r>
+      <w:r>
+        <w:t xml:space="preserve"> timer for reverting gravity,</w:t>
+      </w:r>
+      <w:r>
+        <w:t xml:space="preserve"> </w:t>
+      </w:r>
+      <w:r>
+        <w:t xml:space="preserve">the timer </w:t>
+      </w:r>
+      <w:r>
+        <w:t>for tracking the amount of time in air before a gravity change</w:t>
+      </w:r>
+      <w:r>
+        <w:t xml:space="preserve"> can be inputted, </w:t>
+      </w:r>
+      <w:r>
+        <w:t>and the timer for wavedashes (see “Wavedashing”)</w:t>
       </w:r>
       <w:r>
         <w:t>.</w:t>
       </w:r>
-    </w:p>
-    <w:p>
-      <w:r>
-        <w:t>While the direction of gravity is changed from</w:t>
-      </w:r>
-      <w:r>
-        <w:t xml:space="preserve"> respawning, the state of gravity change is not.</w:t>
-      </w:r>
-      <w:r>
-        <w:t xml:space="preserve"> This allows for wavedashes (see “Wavedashing) or </w:t>
-      </w:r>
-      <w:r>
-        <w:t>permanent gravity changes</w:t>
-      </w:r>
-      <w:r>
-        <w:t xml:space="preserve"> to be executed swiftly upon respawn.</w:t>
-      </w:r>
       <w:r>
         <w:t xml:space="preserve"> </w:t>
       </w:r>
     </w:p>
     <w:p>
-      <w:pPr>
-        <w:pStyle w:val="Heading3"/>
-      </w:pPr>
-      <w:r>
-        <w:t>Wavedashing</w:t>
-      </w:r>
-    </w:p>
-    <w:p>
-      <w:r>
-        <w:t>While the maximum velocity</w:t>
-      </w:r>
-      <w:r>
-        <w:t xml:space="preserve"> that the box can achieve is usually capped</w:t>
+      <w:r>
+        <w:t>For example</w:t>
       </w:r>
       <w:r>
         <w:t xml:space="preserve">, </w:t>
       </w:r>
       <w:r>
-        <w:t>this can be bypassed at times.</w:t>
-      </w:r>
-    </w:p>
-    <w:p>
-      <w:r>
-        <w:t>For starters, the velocity cap</w:t>
-      </w:r>
-      <w:r>
-        <w:t xml:space="preserve"> in air is higher than the velocity cap on ground</w:t>
-      </w:r>
-      <w:r>
-        <w:t xml:space="preserve">, that is, the box </w:t>
-      </w:r>
-      <w:r>
-        <w:t>moves</w:t>
-      </w:r>
-      <w:r>
-        <w:t xml:space="preserve"> faster in air.</w:t>
-      </w:r>
-      <w:r>
-        <w:t xml:space="preserve"> The velocity cap during gravity change</w:t>
-      </w:r>
-      <w:r>
-        <w:t xml:space="preserve"> is then</w:t>
-      </w:r>
-      <w:r>
-        <w:t xml:space="preserve"> even higher than the velocity cap in air</w:t>
-      </w:r>
-      <w:r>
-        <w:t>, allowing the box to move at its fastest</w:t>
-      </w:r>
-      <w:r>
-        <w:t xml:space="preserve"> in the</w:t>
-      </w:r>
-      <w:r>
-        <w:t xml:space="preserve"> first half of a gravity change</w:t>
+        <w:t xml:space="preserve">one may pause </w:t>
+      </w:r>
+      <w:r>
+        <w:t>the game</w:t>
+      </w:r>
+      <w:r>
+        <w:t xml:space="preserve"> immediately after </w:t>
+      </w:r>
+      <w:r>
+        <w:t>inputting a</w:t>
+      </w:r>
+      <w:r>
+        <w:t>n upwards gravity change</w:t>
+      </w:r>
+      <w:r>
+        <w:t xml:space="preserve"> and wait for the revert timer to pass.</w:t>
+      </w:r>
+      <w:r>
+        <w:t xml:space="preserve"> Unpausing the game after such will result in the box </w:t>
+      </w:r>
+      <w:r>
+        <w:t>having downwards gravity immediately</w:t>
       </w:r>
       <w:r>
         <w:t>.</w:t>
@@ -2999,268 +4320,25 @@
     </w:p>
     <w:p>
       <w:r>
-        <w:t>This velocity cap can be bypassed even further</w:t>
-      </w:r>
-      <w:r>
-        <w:t xml:space="preserve"> with </w:t>
-      </w:r>
-      <w:r>
-        <w:t>wavedashing.</w:t>
+        <w:t>Furthermore, keystrokes can still be registered during</w:t>
+      </w:r>
+      <w:r>
+        <w:t xml:space="preserve"> pause, although no movement will take place until the game is resumed</w:t>
+      </w:r>
+      <w:r>
+        <w:t>.</w:t>
       </w:r>
       <w:r>
         <w:t xml:space="preserve"> </w:t>
       </w:r>
       <w:r>
-        <w:t>For</w:t>
-      </w:r>
-      <w:r>
-        <w:t>18 frames</w:t>
-      </w:r>
-      <w:r>
-        <w:t xml:space="preserve"> (assuming 60 fps)</w:t>
-      </w:r>
-      <w:r>
-        <w:t xml:space="preserve"> after landing from</w:t>
-      </w:r>
-      <w:r>
-        <w:t xml:space="preserve"> reverted gravity</w:t>
-      </w:r>
-      <w:r>
-        <w:t xml:space="preserve">, </w:t>
-      </w:r>
-      <w:r>
-        <w:t>the velocity cap is not enforced, and acceleration is greatly increased.</w:t>
-      </w:r>
-      <w:r>
-        <w:t xml:space="preserve"> </w:t>
-      </w:r>
-      <w:r>
-        <w:t>Jumping within this period</w:t>
-      </w:r>
-      <w:r>
-        <w:t xml:space="preserve"> will allow the box to gain considerable velocity</w:t>
-      </w:r>
-      <w:r>
-        <w:t>.</w:t>
-      </w:r>
-      <w:r>
-        <w:t xml:space="preserve"> Note that this jump input cannot be buffered</w:t>
-      </w:r>
-      <w:r>
-        <w:t xml:space="preserve"> and must be pressed after landing.</w:t>
-      </w:r>
-    </w:p>
-    <w:p>
-      <w:pPr>
-        <w:pStyle w:val="Heading3"/>
-      </w:pPr>
-      <w:r>
-        <w:t>wallscaling</w:t>
-      </w:r>
-    </w:p>
-    <w:p>
-      <w:r>
-        <w:t>One wall jump can be chained into another</w:t>
-      </w:r>
-      <w:r>
-        <w:t xml:space="preserve"> without landing on ground</w:t>
-      </w:r>
-      <w:r>
-        <w:t xml:space="preserve">, allowing </w:t>
-      </w:r>
-      <w:r>
-        <w:t xml:space="preserve">for </w:t>
-      </w:r>
-      <w:r>
-        <w:t>wallscaling without</w:t>
-      </w:r>
-      <w:r>
-        <w:t xml:space="preserve"> the need for a </w:t>
-      </w:r>
-      <w:r>
-        <w:t>gravity change.</w:t>
-      </w:r>
-    </w:p>
-    <w:p>
-      <w:r>
-        <w:t xml:space="preserve">The inputs for this are </w:t>
-      </w:r>
-      <w:r>
-        <w:t>easier on a keyboard which</w:t>
-      </w:r>
-      <w:r>
-        <w:t xml:space="preserve"> can process 3 or more simultaneous keystrokes</w:t>
-      </w:r>
-      <w:r>
-        <w:t xml:space="preserve"> – hold upwards and towards the wall</w:t>
-      </w:r>
-      <w:r>
-        <w:t>, and tap away</w:t>
-      </w:r>
-      <w:r>
-        <w:t xml:space="preserve"> from the wall occasionally.</w:t>
-      </w:r>
-    </w:p>
-    <w:p>
-      <w:pPr>
-        <w:pStyle w:val="Heading3"/>
-      </w:pPr>
-      <w:r>
-        <w:t>level transition</w:t>
-      </w:r>
-      <w:r>
-        <w:t xml:space="preserve"> gravity change</w:t>
-      </w:r>
-    </w:p>
-    <w:p>
-      <w:r>
-        <w:t>While the direction of gravity will not be changed while going through a level transition, the state of gravity change will be.</w:t>
-      </w:r>
-      <w:r>
-        <w:t xml:space="preserve"> </w:t>
-      </w:r>
-    </w:p>
-    <w:p>
-      <w:r>
-        <w:t>This allows</w:t>
-      </w:r>
-      <w:r>
-        <w:t xml:space="preserve"> for </w:t>
-      </w:r>
-      <w:r>
-        <w:t xml:space="preserve">the box to regain </w:t>
-      </w:r>
-      <w:r>
-        <w:t xml:space="preserve">its </w:t>
-      </w:r>
-      <w:r>
-        <w:t xml:space="preserve">gravity change </w:t>
-      </w:r>
-      <w:r>
-        <w:t xml:space="preserve">without touching solid ground </w:t>
-      </w:r>
-      <w:r>
-        <w:t>upon</w:t>
-      </w:r>
-      <w:r>
-        <w:t xml:space="preserve"> entering a new level</w:t>
-      </w:r>
-      <w:r>
-        <w:t>, and will prevent</w:t>
-      </w:r>
-      <w:r>
-        <w:t xml:space="preserve"> permanent gravity changes</w:t>
-      </w:r>
-      <w:r>
-        <w:t xml:space="preserve"> to occur across </w:t>
-      </w:r>
-      <w:r>
-        <w:t>different levels.</w:t>
-      </w:r>
-    </w:p>
-    <w:p>
-      <w:pPr>
-        <w:pStyle w:val="Heading3"/>
-      </w:pPr>
-      <w:r>
-        <w:t>timer manipulation</w:t>
-      </w:r>
-    </w:p>
-    <w:p>
-      <w:r>
-        <w:lastRenderedPageBreak/>
-        <w:t>Pausing the game</w:t>
-      </w:r>
-      <w:r>
-        <w:t xml:space="preserve"> will result in </w:t>
-      </w:r>
-      <w:r>
-        <w:t>movement</w:t>
-      </w:r>
-      <w:r>
-        <w:t xml:space="preserve"> of the box and other obstacles pausing</w:t>
-      </w:r>
-      <w:r>
-        <w:t>, but will not pause</w:t>
-      </w:r>
-      <w:r>
-        <w:t xml:space="preserve"> in game timers</w:t>
-      </w:r>
-      <w:r>
-        <w:t>.</w:t>
-      </w:r>
-      <w:r>
-        <w:t xml:space="preserve"> </w:t>
-      </w:r>
-    </w:p>
-    <w:p>
-      <w:r>
-        <w:t>These timers include</w:t>
-      </w:r>
-      <w:r>
-        <w:t xml:space="preserve"> </w:t>
-      </w:r>
-      <w:r>
-        <w:t>the</w:t>
-      </w:r>
-      <w:r>
-        <w:t xml:space="preserve"> timer for reverting gravity,</w:t>
-      </w:r>
-      <w:r>
-        <w:t xml:space="preserve"> </w:t>
-      </w:r>
-      <w:r>
-        <w:t xml:space="preserve">the timer </w:t>
-      </w:r>
-      <w:r>
-        <w:t>for tracking the amount of time in air before a gravity change</w:t>
-      </w:r>
-      <w:r>
-        <w:t xml:space="preserve"> can be inputted, </w:t>
-      </w:r>
-      <w:r>
-        <w:t>and the timer for wavedashes (see “Wavedashing”)</w:t>
-      </w:r>
-      <w:r>
-        <w:t>.</w:t>
-      </w:r>
-      <w:r>
-        <w:t xml:space="preserve"> </w:t>
-      </w:r>
-    </w:p>
-    <w:p>
-      <w:r>
-        <w:t>For example</w:t>
-      </w:r>
-      <w:r>
-        <w:t xml:space="preserve">, </w:t>
-      </w:r>
-      <w:r>
-        <w:t xml:space="preserve">one may pause </w:t>
-      </w:r>
-      <w:r>
-        <w:t>the game</w:t>
-      </w:r>
-      <w:r>
-        <w:t xml:space="preserve"> immediately after </w:t>
-      </w:r>
-      <w:r>
-        <w:t>inputting a</w:t>
-      </w:r>
-      <w:r>
-        <w:t>n upwards gravity change</w:t>
-      </w:r>
-      <w:r>
-        <w:t xml:space="preserve"> and wait for the revert timer to pass.</w:t>
-      </w:r>
-      <w:r>
-        <w:t xml:space="preserve"> Unpausing the game after such will result in the box </w:t>
-      </w:r>
-      <w:r>
-        <w:t>having downwards gravity immediately</w:t>
-      </w:r>
-      <w:r>
-        <w:t>.</w:t>
+        <w:t xml:space="preserve">This can allow for </w:t>
+      </w:r>
+      <w:r>
+        <w:t>gravity changes to be essentially “buffered” (see “Buffering Inputs”)</w:t>
+      </w:r>
+      <w:r>
+        <w:t xml:space="preserve"> during the pause screen.</w:t>
       </w:r>
     </w:p>
     <w:p>
@@ -3476,7 +4554,7 @@
         <w:ind w:left="720" w:hanging="360"/>
       </w:pPr>
     </w:lvl>
-    <w:lvl w:ilvl="1" w:tplc="0C090019" w:tentative="1">
+    <w:lvl w:ilvl="1" w:tplc="0C090019">
       <w:start w:val="1"/>
       <w:numFmt w:val="lowerLetter"/>
       <w:lvlText w:val="%2."/>
@@ -5110,12 +6188,74 @@
     <w:basedOn w:val="Heading1"/>
     <w:next w:val="Normal"/>
     <w:uiPriority w:val="39"/>
-    <w:semiHidden/>
     <w:unhideWhenUsed/>
     <w:qFormat/>
     <w:rsid w:val="006F7C03"/>
     <w:pPr>
       <w:outlineLvl w:val="9"/>
+    </w:pPr>
+  </w:style>
+  <w:style w:type="paragraph" w:styleId="TOC1">
+    <w:name w:val="toc 1"/>
+    <w:basedOn w:val="Normal"/>
+    <w:next w:val="Normal"/>
+    <w:autoRedefine/>
+    <w:uiPriority w:val="39"/>
+    <w:unhideWhenUsed/>
+    <w:rsid w:val="006B5A82"/>
+    <w:pPr>
+      <w:spacing w:after="100"/>
+    </w:pPr>
+  </w:style>
+  <w:style w:type="paragraph" w:styleId="TOC2">
+    <w:name w:val="toc 2"/>
+    <w:basedOn w:val="Normal"/>
+    <w:next w:val="Normal"/>
+    <w:autoRedefine/>
+    <w:uiPriority w:val="39"/>
+    <w:unhideWhenUsed/>
+    <w:rsid w:val="006B5A82"/>
+    <w:pPr>
+      <w:spacing w:after="100"/>
+      <w:ind w:left="200"/>
+    </w:pPr>
+  </w:style>
+  <w:style w:type="paragraph" w:styleId="TOC3">
+    <w:name w:val="toc 3"/>
+    <w:basedOn w:val="Normal"/>
+    <w:next w:val="Normal"/>
+    <w:autoRedefine/>
+    <w:uiPriority w:val="39"/>
+    <w:unhideWhenUsed/>
+    <w:rsid w:val="006B5A82"/>
+    <w:pPr>
+      <w:spacing w:after="100"/>
+      <w:ind w:left="400"/>
+    </w:pPr>
+  </w:style>
+  <w:style w:type="character" w:styleId="Hyperlink">
+    <w:name w:val="Hyperlink"/>
+    <w:basedOn w:val="DefaultParagraphFont"/>
+    <w:uiPriority w:val="99"/>
+    <w:unhideWhenUsed/>
+    <w:rsid w:val="006B5A82"/>
+    <w:rPr>
+      <w:color w:val="0563C1" w:themeColor="hyperlink"/>
+      <w:u w:val="single"/>
+    </w:rPr>
+  </w:style>
+  <w:style w:type="paragraph" w:styleId="TOC9">
+    <w:name w:val="toc 9"/>
+    <w:basedOn w:val="Normal"/>
+    <w:next w:val="Normal"/>
+    <w:autoRedefine/>
+    <w:uiPriority w:val="39"/>
+    <w:semiHidden/>
+    <w:unhideWhenUsed/>
+    <w:rsid w:val="006B5A82"/>
+    <w:pPr>
+      <w:spacing w:after="100"/>
+      <w:ind w:left="1600"/>
     </w:pPr>
   </w:style>
 </w:styles>

</xml_diff>